<commit_message>
insert image into test docx
</commit_message>
<xml_diff>
--- a/indigo_app/fixtures/act-2-1998.docx
+++ b/indigo_app/fixtures/act-2-1998.docx
@@ -1,11 +1,12 @@
 
 <file path=word/document.xml><?xml version="1.0" encoding="utf-8"?>
-<w:document xmlns:wpc="http://schemas.microsoft.com/office/word/2010/wordprocessingCanvas" xmlns:mo="http://schemas.microsoft.com/office/mac/office/2008/main" xmlns:mc="http://schemas.openxmlformats.org/markup-compatibility/2006" xmlns:mv="urn:schemas-microsoft-com:mac:vml" xmlns:o="urn:schemas-microsoft-com:office:office" xmlns:r="http://schemas.openxmlformats.org/officeDocument/2006/relationships" xmlns:m="http://schemas.openxmlformats.org/officeDocument/2006/math" xmlns:v="urn:schemas-microsoft-com:vml" xmlns:wp14="http://schemas.microsoft.com/office/word/2010/wordprocessingDrawing" xmlns:wp="http://schemas.openxmlformats.org/drawingml/2006/wordprocessingDrawing" xmlns:w10="urn:schemas-microsoft-com:office:word" xmlns:w="http://schemas.openxmlformats.org/wordprocessingml/2006/main" xmlns:w14="http://schemas.microsoft.com/office/word/2010/wordml" xmlns:w15="http://schemas.microsoft.com/office/word/2012/wordml" xmlns:wpg="http://schemas.microsoft.com/office/word/2010/wordprocessingGroup" xmlns:wpi="http://schemas.microsoft.com/office/word/2010/wordprocessingInk" xmlns:wne="http://schemas.microsoft.com/office/word/2006/wordml" xmlns:wps="http://schemas.microsoft.com/office/word/2010/wordprocessingShape" mc:Ignorable="w14 w15 wp14">
+<w:document xmlns:o="urn:schemas-microsoft-com:office:office" xmlns:r="http://schemas.openxmlformats.org/officeDocument/2006/relationships" xmlns:v="urn:schemas-microsoft-com:vml" xmlns:w="http://schemas.openxmlformats.org/wordprocessingml/2006/main" xmlns:w10="urn:schemas-microsoft-com:office:word" xmlns:wp="http://schemas.openxmlformats.org/drawingml/2006/wordprocessingDrawing" xmlns:wps="http://schemas.microsoft.com/office/word/2010/wordprocessingShape" xmlns:wpg="http://schemas.microsoft.com/office/word/2010/wordprocessingGroup" xmlns:mc="http://schemas.openxmlformats.org/markup-compatibility/2006" xmlns:wp14="http://schemas.microsoft.com/office/word/2010/wordprocessingDrawing" xmlns:w14="http://schemas.microsoft.com/office/word/2010/wordml" mc:Ignorable="w14 wp14">
   <w:body>
     <w:p>
       <w:pPr>
+        <w:pStyle w:val="Normal"/>
         <w:tabs>
-          <w:tab w:val="left" w:pos="0"/>
+          <w:tab w:val="left" w:pos="0" w:leader="none"/>
         </w:tabs>
         <w:jc w:val="center"/>
         <w:rPr>
@@ -15,43 +16,40 @@
         </w:rPr>
       </w:pPr>
       <w:r>
+        <w:rPr/>
         <w:t xml:space="preserve">Act </w:t>
-      </w:r>
-      <w:r>
-        <w:rPr>
-          <w:color w:val="000000" w:themeColor="text1"/>
-        </w:rPr>
-        <w:t>2</w:t>
-      </w:r>
-      <w:r>
-        <w:rPr>
-          <w:color w:val="000000" w:themeColor="text1"/>
-        </w:rPr>
-        <w:t xml:space="preserve"> of </w:t>
-      </w:r>
-      <w:r>
-        <w:rPr>
-          <w:color w:val="000000" w:themeColor="text1"/>
-        </w:rPr>
-        <w:t>1998</w:t>
       </w:r>
       <w:bookmarkStart w:id="0" w:name="_GoBack"/>
       <w:bookmarkEnd w:id="0"/>
-    </w:p>
-    <w:p>
-      <w:pPr>
+      <w:r>
+        <w:rPr>
+          <w:color w:val="000000" w:themeColor="text1"/>
+        </w:rPr>
+        <w:t>2 of 1998</w:t>
+      </w:r>
+    </w:p>
+    <w:p>
+      <w:pPr>
+        <w:pStyle w:val="Normal"/>
         <w:ind w:left="567" w:hanging="567"/>
         <w:rPr>
           <w:color w:val="000000" w:themeColor="text1"/>
         </w:rPr>
       </w:pPr>
-    </w:p>
-    <w:p>
-      <w:pPr>
+      <w:r>
+        <w:rPr>
+          <w:color w:val="000000" w:themeColor="text1"/>
+        </w:rPr>
+      </w:r>
+    </w:p>
+    <w:p>
+      <w:pPr>
+        <w:pStyle w:val="Normal"/>
         <w:ind w:left="567" w:hanging="567"/>
         <w:jc w:val="center"/>
         <w:rPr>
           <w:b/>
+          <w:b/>
         </w:rPr>
       </w:pPr>
       <w:r>
@@ -63,51 +61,57 @@
     </w:p>
     <w:p>
       <w:pPr>
+        <w:pStyle w:val="Normal"/>
         <w:ind w:left="567" w:hanging="567"/>
         <w:rPr>
           <w:b/>
-        </w:rPr>
-      </w:pPr>
-    </w:p>
-    <w:p>
-      <w:pPr>
-        <w:rPr>
-          <w:b/>
-        </w:rPr>
-      </w:pPr>
-      <w:r>
-        <w:rPr>
-          <w:b/>
-        </w:rPr>
-        <w:t xml:space="preserve">To </w:t>
-      </w:r>
-      <w:r>
-        <w:rPr>
-          <w:b/>
-        </w:rPr>
-        <w:t>do something</w:t>
-      </w:r>
-      <w:r>
-        <w:rPr>
-          <w:b/>
-        </w:rPr>
-        <w:t>.</w:t>
-      </w:r>
-    </w:p>
-    <w:p>
-      <w:pPr>
+          <w:b/>
+        </w:rPr>
+      </w:pPr>
+      <w:r>
+        <w:rPr>
+          <w:b/>
+        </w:rPr>
+      </w:r>
+    </w:p>
+    <w:p>
+      <w:pPr>
+        <w:pStyle w:val="Normal"/>
+        <w:rPr>
+          <w:b/>
+          <w:b/>
+        </w:rPr>
+      </w:pPr>
+      <w:r>
+        <w:rPr>
+          <w:b/>
+        </w:rPr>
+        <w:t>To do something.</w:t>
+      </w:r>
+    </w:p>
+    <w:p>
+      <w:pPr>
+        <w:pStyle w:val="Normal"/>
         <w:ind w:left="567" w:hanging="567"/>
         <w:rPr>
           <w:b/>
-        </w:rPr>
-      </w:pPr>
-    </w:p>
-    <w:p>
-      <w:pPr>
+          <w:b/>
+        </w:rPr>
+      </w:pPr>
+      <w:r>
+        <w:rPr>
+          <w:b/>
+        </w:rPr>
+      </w:r>
+    </w:p>
+    <w:p>
+      <w:pPr>
+        <w:pStyle w:val="Normal"/>
         <w:ind w:left="567" w:hanging="567"/>
         <w:jc w:val="center"/>
         <w:rPr>
           <w:b/>
+          <w:b/>
         </w:rPr>
       </w:pPr>
       <w:r>
@@ -119,13 +123,24 @@
     </w:p>
     <w:p>
       <w:pPr>
+        <w:pStyle w:val="Normal"/>
         <w:ind w:left="567" w:hanging="567"/>
         <w:rPr>
           <w:b/>
-        </w:rPr>
-      </w:pPr>
-    </w:p>
-    <w:p>
+          <w:b/>
+        </w:rPr>
+      </w:pPr>
+      <w:r>
+        <w:rPr>
+          <w:b/>
+        </w:rPr>
+      </w:r>
+    </w:p>
+    <w:p>
+      <w:pPr>
+        <w:pStyle w:val="Normal"/>
+        <w:rPr/>
+      </w:pPr>
       <w:r>
         <w:rPr>
           <w:b/>
@@ -133,22 +148,27 @@
         <w:t>WHEREAS</w:t>
       </w:r>
       <w:r>
-        <w:t xml:space="preserve"> </w:t>
-      </w:r>
-      <w:r>
-        <w:t>stuff</w:t>
-      </w:r>
-      <w:r>
-        <w:t>;</w:t>
-      </w:r>
-    </w:p>
-    <w:p/>
-    <w:p>
-      <w:pPr>
+        <w:rPr/>
+        <w:t xml:space="preserve"> stuff;</w:t>
+      </w:r>
+    </w:p>
+    <w:p>
+      <w:pPr>
+        <w:pStyle w:val="Normal"/>
+        <w:rPr/>
+      </w:pPr>
+      <w:r>
+        <w:rPr/>
+      </w:r>
+    </w:p>
+    <w:p>
+      <w:pPr>
+        <w:pStyle w:val="Normal"/>
         <w:ind w:left="567" w:hanging="567"/>
         <w:jc w:val="center"/>
         <w:rPr>
           <w:b/>
+          <w:b/>
         </w:rPr>
       </w:pPr>
       <w:r>
@@ -160,10 +180,12 @@
     </w:p>
     <w:p>
       <w:pPr>
+        <w:pStyle w:val="Normal"/>
         <w:ind w:left="567" w:hanging="567"/>
         <w:jc w:val="center"/>
         <w:rPr>
           <w:b/>
+          <w:b/>
         </w:rPr>
       </w:pPr>
       <w:r>
@@ -175,17 +197,26 @@
     </w:p>
     <w:p>
       <w:pPr>
+        <w:pStyle w:val="Normal"/>
         <w:ind w:left="567" w:hanging="567"/>
         <w:rPr>
           <w:b/>
-        </w:rPr>
-      </w:pPr>
-    </w:p>
-    <w:p>
-      <w:pPr>
+          <w:b/>
+        </w:rPr>
+      </w:pPr>
+      <w:r>
+        <w:rPr>
+          <w:b/>
+        </w:rPr>
+      </w:r>
+    </w:p>
+    <w:p>
+      <w:pPr>
+        <w:pStyle w:val="Normal"/>
         <w:ind w:left="567" w:hanging="567"/>
         <w:rPr>
           <w:b/>
+          <w:b/>
         </w:rPr>
       </w:pPr>
       <w:r>
@@ -193,94 +224,191 @@
           <w:b/>
         </w:rPr>
         <w:t>1.</w:t>
-      </w:r>
-      <w:r>
-        <w:rPr>
-          <w:b/>
-        </w:rPr>
         <w:tab/>
         <w:t>Definitions</w:t>
       </w:r>
     </w:p>
     <w:p>
       <w:pPr>
+        <w:pStyle w:val="Normal"/>
         <w:ind w:left="567" w:hanging="567"/>
         <w:rPr>
           <w:b/>
-        </w:rPr>
-      </w:pPr>
-    </w:p>
-    <w:p>
-      <w:pPr>
+          <w:b/>
+        </w:rPr>
+      </w:pPr>
+      <w:r>
+        <w:rPr>
+          <w:b/>
+        </w:rPr>
+      </w:r>
+    </w:p>
+    <w:p>
+      <w:pPr>
+        <w:pStyle w:val="Normal"/>
         <w:tabs>
-          <w:tab w:val="left" w:pos="0"/>
+          <w:tab w:val="left" w:pos="0" w:leader="none"/>
         </w:tabs>
-        <w:ind w:left="567"/>
-      </w:pPr>
-      <w:r>
+        <w:ind w:left="567" w:hanging="0"/>
+        <w:rPr/>
+      </w:pPr>
+      <w:r>
+        <w:rPr/>
         <w:t>In this Act, unless the context indicates otherwise—</w:t>
       </w:r>
     </w:p>
     <w:p>
       <w:pPr>
+        <w:pStyle w:val="Normal"/>
         <w:tabs>
-          <w:tab w:val="left" w:pos="0"/>
+          <w:tab w:val="left" w:pos="0" w:leader="none"/>
         </w:tabs>
-        <w:ind w:left="567"/>
-      </w:pPr>
-    </w:p>
-    <w:p>
-      <w:pPr>
+        <w:ind w:left="567" w:hanging="0"/>
+        <w:rPr/>
+      </w:pPr>
+      <w:r>
+        <w:rPr/>
+      </w:r>
+    </w:p>
+    <w:p>
+      <w:pPr>
+        <w:pStyle w:val="Normal"/>
         <w:tabs>
-          <w:tab w:val="left" w:pos="0"/>
+          <w:tab w:val="left" w:pos="0" w:leader="none"/>
         </w:tabs>
-        <w:ind w:left="567"/>
-      </w:pPr>
-      <w:r>
-        <w:rPr>
-          <w:b/>
-        </w:rPr>
-        <w:t>“accreditation”</w:t>
-      </w:r>
-      <w:r>
+        <w:ind w:left="567" w:hanging="0"/>
+        <w:rPr/>
+      </w:pPr>
+      <w:bookmarkStart w:id="1" w:name="__DdeLink__46_237949393"/>
+      <w:r>
+        <w:rPr>
+          <w:b/>
+        </w:rPr>
+        <w:t>“</w:t>
+      </w:r>
+      <w:r>
+        <w:rPr>
+          <w:b/>
+        </w:rPr>
+        <w:t>accreditation”</w:t>
+      </w:r>
+      <w:bookmarkEnd w:id="1"/>
+      <w:r>
+        <w:rPr/>
         <w:t xml:space="preserve"> means the screening, evaluation, provisional and final accreditation by the Regulatory Authority that will, amongst other things, allow a social housing institution access to grants available under the social housing programme;</w:t>
       </w:r>
     </w:p>
-    <w:p/>
+    <w:p>
+      <w:pPr>
+        <w:pStyle w:val="Normal"/>
+        <w:rPr/>
+      </w:pPr>
+      <w:r>
+        <w:rPr/>
+        <w:drawing>
+          <wp:inline distT="0" distB="0" distL="0" distR="0">
+            <wp:extent cx="3486150" cy="1905000"/>
+            <wp:effectExtent l="0" t="0" r="0" b="0"/>
+            <wp:docPr id="1" name="Picture 1" descr=""/>
+            <wp:cNvGraphicFramePr>
+              <a:graphicFrameLocks xmlns:a="http://schemas.openxmlformats.org/drawingml/2006/main" noChangeAspect="1"/>
+            </wp:cNvGraphicFramePr>
+            <a:graphic xmlns:a="http://schemas.openxmlformats.org/drawingml/2006/main">
+              <a:graphicData uri="http://schemas.openxmlformats.org/drawingml/2006/picture">
+                <pic:pic xmlns:pic="http://schemas.openxmlformats.org/drawingml/2006/picture">
+                  <pic:nvPicPr>
+                    <pic:cNvPr id="1" name="Picture 1" descr=""/>
+                    <pic:cNvPicPr>
+                      <a:picLocks noChangeAspect="1" noChangeArrowheads="1"/>
+                    </pic:cNvPicPr>
+                  </pic:nvPicPr>
+                  <pic:blipFill>
+                    <a:blip r:embed="rId2"/>
+                    <a:srcRect l="22112" t="19320" r="17002" b="22814"/>
+                    <a:stretch>
+                      <a:fillRect/>
+                    </a:stretch>
+                  </pic:blipFill>
+                  <pic:spPr bwMode="auto">
+                    <a:xfrm>
+                      <a:off x="0" y="0"/>
+                      <a:ext cx="3486150" cy="1905000"/>
+                    </a:xfrm>
+                    <a:prstGeom prst="rect">
+                      <a:avLst/>
+                    </a:prstGeom>
+                  </pic:spPr>
+                </pic:pic>
+              </a:graphicData>
+            </a:graphic>
+          </wp:inline>
+        </w:drawing>
+      </w:r>
+    </w:p>
+    <w:p>
+      <w:pPr>
+        <w:pStyle w:val="Normal"/>
+        <w:tabs>
+          <w:tab w:val="left" w:pos="0" w:leader="none"/>
+        </w:tabs>
+        <w:ind w:left="567" w:hanging="0"/>
+        <w:rPr/>
+      </w:pPr>
+      <w:r>
+        <w:rPr>
+          <w:b/>
+        </w:rPr>
+        <w:t>“</w:t>
+      </w:r>
+      <w:r>
+        <w:rPr>
+          <w:b/>
+        </w:rPr>
+        <w:t>accreditation”</w:t>
+      </w:r>
+      <w:r>
+        <w:rPr/>
+        <w:t xml:space="preserve"> means the screening, evaluation, provisional and final accreditation by the Regulatory Authority that will, amongst other things, allow a social housing institution access to grants available under the social housing programme;</w:t>
+      </w:r>
+    </w:p>
     <w:sectPr>
-      <w:pgSz w:w="11900" w:h="16840"/>
-      <w:pgMar w:top="1440" w:right="1440" w:bottom="1440" w:left="1440" w:header="708" w:footer="708" w:gutter="0"/>
-      <w:cols w:space="708"/>
-      <w:docGrid w:linePitch="360"/>
+      <w:type w:val="nextPage"/>
+      <w:pgSz w:w="11906" w:h="16838"/>
+      <w:pgMar w:left="1440" w:right="1440" w:header="0" w:top="1440" w:footer="0" w:bottom="1440" w:gutter="0"/>
+      <w:pgNumType w:fmt="decimal"/>
+      <w:formProt w:val="false"/>
+      <w:textDirection w:val="lrTb"/>
+      <w:docGrid w:type="default" w:linePitch="360" w:charSpace="0"/>
     </w:sectPr>
   </w:body>
 </w:document>
 </file>
 
 <file path=word/styles.xml><?xml version="1.0" encoding="utf-8"?>
-<w:styles xmlns:mc="http://schemas.openxmlformats.org/markup-compatibility/2006" xmlns:r="http://schemas.openxmlformats.org/officeDocument/2006/relationships" xmlns:w="http://schemas.openxmlformats.org/wordprocessingml/2006/main" xmlns:w14="http://schemas.microsoft.com/office/word/2010/wordml" xmlns:w15="http://schemas.microsoft.com/office/word/2012/wordml" mc:Ignorable="w14 w15">
+<w:styles xmlns:w="http://schemas.openxmlformats.org/wordprocessingml/2006/main" xmlns:w14="http://schemas.microsoft.com/office/word/2010/wordml" xmlns:mc="http://schemas.openxmlformats.org/markup-compatibility/2006" mc:Ignorable="w14">
   <w:docDefaults>
     <w:rPrDefault>
       <w:rPr>
-        <w:rFonts w:asciiTheme="minorHAnsi" w:eastAsiaTheme="minorHAnsi" w:hAnsiTheme="minorHAnsi" w:cstheme="minorBidi"/>
-        <w:sz w:val="24"/>
+        <w:rFonts w:ascii="Calibri" w:hAnsi="Calibri" w:eastAsia="Calibri" w:cs="" w:asciiTheme="minorHAnsi" w:cstheme="minorBidi" w:eastAsiaTheme="minorHAnsi" w:hAnsiTheme="minorHAnsi"/>
         <w:szCs w:val="24"/>
         <w:lang w:val="en-GB" w:eastAsia="en-US" w:bidi="ar-SA"/>
       </w:rPr>
     </w:rPrDefault>
-    <w:pPrDefault/>
+    <w:pPrDefault>
+      <w:pPr/>
+    </w:pPrDefault>
   </w:docDefaults>
   <w:latentStyles w:defLockedState="0" w:defUIPriority="99" w:defSemiHidden="0" w:defUnhideWhenUsed="0" w:defQFormat="0" w:count="381">
     <w:lsdException w:name="Normal" w:uiPriority="0" w:qFormat="1"/>
     <w:lsdException w:name="heading 1" w:uiPriority="9" w:qFormat="1"/>
-    <w:lsdException w:name="heading 2" w:semiHidden="1" w:uiPriority="9" w:unhideWhenUsed="1" w:qFormat="1"/>
-    <w:lsdException w:name="heading 3" w:semiHidden="1" w:uiPriority="9" w:unhideWhenUsed="1" w:qFormat="1"/>
-    <w:lsdException w:name="heading 4" w:semiHidden="1" w:uiPriority="9" w:unhideWhenUsed="1" w:qFormat="1"/>
-    <w:lsdException w:name="heading 5" w:semiHidden="1" w:uiPriority="9" w:unhideWhenUsed="1" w:qFormat="1"/>
-    <w:lsdException w:name="heading 6" w:semiHidden="1" w:uiPriority="9" w:unhideWhenUsed="1" w:qFormat="1"/>
-    <w:lsdException w:name="heading 7" w:semiHidden="1" w:uiPriority="9" w:unhideWhenUsed="1" w:qFormat="1"/>
-    <w:lsdException w:name="heading 8" w:semiHidden="1" w:uiPriority="9" w:unhideWhenUsed="1" w:qFormat="1"/>
-    <w:lsdException w:name="heading 9" w:semiHidden="1" w:uiPriority="9" w:unhideWhenUsed="1" w:qFormat="1"/>
+    <w:lsdException w:name="heading 2" w:uiPriority="9" w:semiHidden="1" w:unhideWhenUsed="1" w:qFormat="1"/>
+    <w:lsdException w:name="heading 3" w:uiPriority="9" w:semiHidden="1" w:unhideWhenUsed="1" w:qFormat="1"/>
+    <w:lsdException w:name="heading 4" w:uiPriority="9" w:semiHidden="1" w:unhideWhenUsed="1" w:qFormat="1"/>
+    <w:lsdException w:name="heading 5" w:uiPriority="9" w:semiHidden="1" w:unhideWhenUsed="1" w:qFormat="1"/>
+    <w:lsdException w:name="heading 6" w:uiPriority="9" w:semiHidden="1" w:unhideWhenUsed="1" w:qFormat="1"/>
+    <w:lsdException w:name="heading 7" w:uiPriority="9" w:semiHidden="1" w:unhideWhenUsed="1" w:qFormat="1"/>
+    <w:lsdException w:name="heading 8" w:uiPriority="9" w:semiHidden="1" w:unhideWhenUsed="1" w:qFormat="1"/>
+    <w:lsdException w:name="heading 9" w:uiPriority="9" w:semiHidden="1" w:unhideWhenUsed="1" w:qFormat="1"/>
     <w:lsdException w:name="index 1" w:semiHidden="1" w:unhideWhenUsed="1"/>
     <w:lsdException w:name="index 2" w:semiHidden="1" w:unhideWhenUsed="1"/>
     <w:lsdException w:name="index 3" w:semiHidden="1" w:unhideWhenUsed="1"/>
@@ -290,22 +418,22 @@
     <w:lsdException w:name="index 7" w:semiHidden="1" w:unhideWhenUsed="1"/>
     <w:lsdException w:name="index 8" w:semiHidden="1" w:unhideWhenUsed="1"/>
     <w:lsdException w:name="index 9" w:semiHidden="1" w:unhideWhenUsed="1"/>
-    <w:lsdException w:name="toc 1" w:semiHidden="1" w:uiPriority="39" w:unhideWhenUsed="1"/>
-    <w:lsdException w:name="toc 2" w:semiHidden="1" w:uiPriority="39" w:unhideWhenUsed="1"/>
-    <w:lsdException w:name="toc 3" w:semiHidden="1" w:uiPriority="39" w:unhideWhenUsed="1"/>
-    <w:lsdException w:name="toc 4" w:semiHidden="1" w:uiPriority="39" w:unhideWhenUsed="1"/>
-    <w:lsdException w:name="toc 5" w:semiHidden="1" w:uiPriority="39" w:unhideWhenUsed="1"/>
-    <w:lsdException w:name="toc 6" w:semiHidden="1" w:uiPriority="39" w:unhideWhenUsed="1"/>
-    <w:lsdException w:name="toc 7" w:semiHidden="1" w:uiPriority="39" w:unhideWhenUsed="1"/>
-    <w:lsdException w:name="toc 8" w:semiHidden="1" w:uiPriority="39" w:unhideWhenUsed="1"/>
-    <w:lsdException w:name="toc 9" w:semiHidden="1" w:uiPriority="39" w:unhideWhenUsed="1"/>
+    <w:lsdException w:name="toc 1" w:uiPriority="39" w:semiHidden="1" w:unhideWhenUsed="1"/>
+    <w:lsdException w:name="toc 2" w:uiPriority="39" w:semiHidden="1" w:unhideWhenUsed="1"/>
+    <w:lsdException w:name="toc 3" w:uiPriority="39" w:semiHidden="1" w:unhideWhenUsed="1"/>
+    <w:lsdException w:name="toc 4" w:uiPriority="39" w:semiHidden="1" w:unhideWhenUsed="1"/>
+    <w:lsdException w:name="toc 5" w:uiPriority="39" w:semiHidden="1" w:unhideWhenUsed="1"/>
+    <w:lsdException w:name="toc 6" w:uiPriority="39" w:semiHidden="1" w:unhideWhenUsed="1"/>
+    <w:lsdException w:name="toc 7" w:uiPriority="39" w:semiHidden="1" w:unhideWhenUsed="1"/>
+    <w:lsdException w:name="toc 8" w:uiPriority="39" w:semiHidden="1" w:unhideWhenUsed="1"/>
+    <w:lsdException w:name="toc 9" w:uiPriority="39" w:semiHidden="1" w:unhideWhenUsed="1"/>
     <w:lsdException w:name="Normal Indent" w:semiHidden="1" w:unhideWhenUsed="1"/>
     <w:lsdException w:name="footnote text" w:semiHidden="1" w:unhideWhenUsed="1"/>
     <w:lsdException w:name="annotation text" w:semiHidden="1" w:unhideWhenUsed="1"/>
     <w:lsdException w:name="header" w:semiHidden="1" w:unhideWhenUsed="1"/>
     <w:lsdException w:name="footer" w:semiHidden="1" w:unhideWhenUsed="1"/>
     <w:lsdException w:name="index heading" w:semiHidden="1" w:unhideWhenUsed="1"/>
-    <w:lsdException w:name="caption" w:semiHidden="1" w:uiPriority="35" w:unhideWhenUsed="1" w:qFormat="1"/>
+    <w:lsdException w:name="caption" w:uiPriority="35" w:semiHidden="1" w:unhideWhenUsed="1" w:qFormat="1"/>
     <w:lsdException w:name="table of figures" w:semiHidden="1" w:unhideWhenUsed="1"/>
     <w:lsdException w:name="envelope address" w:semiHidden="1" w:unhideWhenUsed="1"/>
     <w:lsdException w:name="envelope return" w:semiHidden="1" w:unhideWhenUsed="1"/>
@@ -336,7 +464,7 @@
     <w:lsdException w:name="Title" w:uiPriority="10" w:qFormat="1"/>
     <w:lsdException w:name="Closing" w:semiHidden="1" w:unhideWhenUsed="1"/>
     <w:lsdException w:name="Signature" w:semiHidden="1" w:unhideWhenUsed="1"/>
-    <w:lsdException w:name="Default Paragraph Font" w:semiHidden="1" w:uiPriority="1" w:unhideWhenUsed="1"/>
+    <w:lsdException w:name="Default Paragraph Font" w:uiPriority="1" w:semiHidden="1" w:unhideWhenUsed="1"/>
     <w:lsdException w:name="Body Text" w:semiHidden="1" w:unhideWhenUsed="1"/>
     <w:lsdException w:name="Body Text Indent" w:semiHidden="1" w:unhideWhenUsed="1"/>
     <w:lsdException w:name="List Continue" w:semiHidden="1" w:unhideWhenUsed="1"/>
@@ -545,8 +673,8 @@
     <w:lsdException w:name="Subtle Reference" w:uiPriority="31" w:qFormat="1"/>
     <w:lsdException w:name="Intense Reference" w:uiPriority="32" w:qFormat="1"/>
     <w:lsdException w:name="Book Title" w:uiPriority="33" w:qFormat="1"/>
-    <w:lsdException w:name="Bibliography" w:semiHidden="1" w:uiPriority="37" w:unhideWhenUsed="1"/>
-    <w:lsdException w:name="TOC Heading" w:semiHidden="1" w:uiPriority="39" w:unhideWhenUsed="1" w:qFormat="1"/>
+    <w:lsdException w:name="Bibliography" w:uiPriority="37" w:semiHidden="1" w:unhideWhenUsed="1"/>
+    <w:lsdException w:name="TOC Heading" w:uiPriority="39" w:semiHidden="1" w:unhideWhenUsed="1" w:qFormat="1"/>
     <w:lsdException w:name="Plain Table 1" w:uiPriority="41"/>
     <w:lsdException w:name="Plain Table 2" w:uiPriority="42"/>
     <w:lsdException w:name="Plain Table 3" w:uiPriority="43"/>
@@ -653,26 +781,97 @@
     <w:lsdException w:name="List Table 7 Colorful Accent 6" w:uiPriority="52"/>
     <w:lsdException w:name="Mention" w:semiHidden="1" w:unhideWhenUsed="1"/>
   </w:latentStyles>
-  <w:style w:type="paragraph" w:default="1" w:styleId="Normal">
+  <w:style w:type="paragraph" w:styleId="Normal" w:default="1">
     <w:name w:val="Normal"/>
     <w:qFormat/>
-    <w:rsid w:val="006F7301"/>
+    <w:rsid w:val="006f7301"/>
     <w:pPr>
-      <w:spacing w:line="360" w:lineRule="auto"/>
+      <w:widowControl/>
+      <w:bidi w:val="0"/>
+      <w:spacing w:lineRule="auto" w:line="360"/>
       <w:jc w:val="both"/>
     </w:pPr>
     <w:rPr>
-      <w:rFonts w:ascii="Arial" w:eastAsia="Times New Roman" w:hAnsi="Arial" w:cs="Times New Roman"/>
+      <w:rFonts w:ascii="Arial" w:hAnsi="Arial" w:eastAsia="Times New Roman" w:cs="Times New Roman"/>
+      <w:color w:val="auto"/>
+      <w:kern w:val="0"/>
       <w:sz w:val="20"/>
       <w:szCs w:val="22"/>
-      <w:lang w:val="en-ZA"/>
+      <w:lang w:val="en-ZA" w:eastAsia="en-US" w:bidi="ar-SA"/>
     </w:rPr>
   </w:style>
-  <w:style w:type="character" w:default="1" w:styleId="DefaultParagraphFont">
+  <w:style w:type="character" w:styleId="DefaultParagraphFont" w:default="1">
     <w:name w:val="Default Paragraph Font"/>
     <w:uiPriority w:val="1"/>
     <w:semiHidden/>
     <w:unhideWhenUsed/>
+    <w:qFormat/>
+    <w:rPr/>
+  </w:style>
+  <w:style w:type="paragraph" w:styleId="Heading">
+    <w:name w:val="Heading"/>
+    <w:basedOn w:val="Normal"/>
+    <w:next w:val="TextBody"/>
+    <w:qFormat/>
+    <w:pPr>
+      <w:keepNext w:val="true"/>
+      <w:spacing w:before="240" w:after="120"/>
+    </w:pPr>
+    <w:rPr>
+      <w:rFonts w:ascii="Liberation Sans" w:hAnsi="Liberation Sans" w:eastAsia="Noto Sans CJK SC Regular" w:cs="FreeSans"/>
+      <w:sz w:val="28"/>
+      <w:szCs w:val="28"/>
+    </w:rPr>
+  </w:style>
+  <w:style w:type="paragraph" w:styleId="TextBody">
+    <w:name w:val="Body Text"/>
+    <w:basedOn w:val="Normal"/>
+    <w:pPr>
+      <w:spacing w:lineRule="auto" w:line="288" w:before="0" w:after="140"/>
+    </w:pPr>
+    <w:rPr/>
+  </w:style>
+  <w:style w:type="paragraph" w:styleId="List">
+    <w:name w:val="List"/>
+    <w:basedOn w:val="TextBody"/>
+    <w:pPr/>
+    <w:rPr>
+      <w:rFonts w:cs="FreeSans"/>
+    </w:rPr>
+  </w:style>
+  <w:style w:type="paragraph" w:styleId="Caption">
+    <w:name w:val="Caption"/>
+    <w:basedOn w:val="Normal"/>
+    <w:qFormat/>
+    <w:pPr>
+      <w:suppressLineNumbers/>
+      <w:spacing w:before="120" w:after="120"/>
+    </w:pPr>
+    <w:rPr>
+      <w:rFonts w:cs="FreeSans"/>
+      <w:i/>
+      <w:iCs/>
+      <w:sz w:val="24"/>
+      <w:szCs w:val="24"/>
+    </w:rPr>
+  </w:style>
+  <w:style w:type="paragraph" w:styleId="Index">
+    <w:name w:val="Index"/>
+    <w:basedOn w:val="Normal"/>
+    <w:qFormat/>
+    <w:pPr>
+      <w:suppressLineNumbers/>
+    </w:pPr>
+    <w:rPr>
+      <w:rFonts w:cs="FreeSans"/>
+    </w:rPr>
+  </w:style>
+  <w:style w:type="numbering" w:styleId="NoList" w:default="1">
+    <w:name w:val="No List"/>
+    <w:uiPriority w:val="99"/>
+    <w:semiHidden/>
+    <w:unhideWhenUsed/>
+    <w:qFormat/>
   </w:style>
   <w:style w:type="table" w:default="1" w:styleId="TableNormal">
     <w:name w:val="Normal Table"/>
@@ -688,12 +887,6 @@
         <w:right w:w="108" w:type="dxa"/>
       </w:tblCellMar>
     </w:tblPr>
-  </w:style>
-  <w:style w:type="numbering" w:default="1" w:styleId="NoList">
-    <w:name w:val="No List"/>
-    <w:uiPriority w:val="99"/>
-    <w:semiHidden/>
-    <w:unhideWhenUsed/>
   </w:style>
 </w:styles>
 </file>

</xml_diff>